<commit_message>
Adicionando uma correção ao scorecard
</commit_message>
<xml_diff>
--- a/Feedback e scorecard semanais/Scorecard Semanal - Feedback em Duplas Yuri-e-Izaque.docx
+++ b/Feedback e scorecard semanais/Scorecard Semanal - Feedback em Duplas Yuri-e-Izaque.docx
@@ -3111,23 +3111,7 @@
           <w:sz w:val="20"/>
           <w:szCs w:val="20"/>
         </w:rPr>
-        <w:t xml:space="preserve">A cada 2 semanas, seu instrutor fornecerá pontuações e feedback para aprimoramento utilizando a rubrica Scorecard da Generation. Reveja </w:t>
-      </w:r>
-      <w:proofErr w:type="gramStart"/>
-      <w:r>
-        <w:rPr>
-          <w:sz w:val="20"/>
-          <w:szCs w:val="20"/>
-        </w:rPr>
-        <w:t>sua pontuações</w:t>
-      </w:r>
-      <w:proofErr w:type="gramEnd"/>
-      <w:r>
-        <w:rPr>
-          <w:sz w:val="20"/>
-          <w:szCs w:val="20"/>
-        </w:rPr>
-        <w:t xml:space="preserve"> individualmente e identifique semelhanças ou diferenças entre os dois conjuntos de pontuações.</w:t>
+        <w:t>A cada 2 semanas, seu instrutor fornecerá pontuações e feedback para aprimoramento utilizando a rubrica Scorecard da Generation. Reveja sua pontuações individualmente e identifique semelhanças ou diferenças entre os dois conjuntos de pontuações.</w:t>
       </w:r>
     </w:p>
     <w:p>
@@ -5011,21 +4995,7 @@
               <w:rPr>
                 <w:b/>
               </w:rPr>
-              <w:t xml:space="preserve">Acredito ser na área da adaptabilidade, pois mudanças não são </w:t>
-            </w:r>
-            <w:proofErr w:type="gramStart"/>
-            <w:r>
-              <w:rPr>
-                <w:b/>
-              </w:rPr>
-              <w:t>fáceis</w:t>
-            </w:r>
-            <w:proofErr w:type="gramEnd"/>
-            <w:r>
-              <w:rPr>
-                <w:b/>
-              </w:rPr>
-              <w:t xml:space="preserve"> porém eu sinto muito pouco o impacto dela, minha maior área de crescimento </w:t>
+              <w:t xml:space="preserve">Acredito ser na área da adaptabilidade, pois mudanças não são fáceis porém eu sinto muito pouco o impacto dela, minha maior área de crescimento </w:t>
             </w:r>
             <w:proofErr w:type="spellStart"/>
             <w:r>
@@ -6548,13 +6518,12 @@
                 <w:b/>
               </w:rPr>
             </w:pPr>
-          </w:p>
-          <w:p>
-            <w:pPr>
-              <w:rPr>
-                <w:b/>
-              </w:rPr>
-            </w:pPr>
+            <w:r>
+              <w:rPr>
+                <w:b/>
+              </w:rPr>
+              <w:t xml:space="preserve">Mentalidade de crescimento esta sendo um dos meus maiores pontos fortes atualmente nessa jornada. </w:t>
+            </w:r>
           </w:p>
         </w:tc>
       </w:tr>
@@ -8609,23 +8578,7 @@
           <w:sz w:val="30"/>
           <w:szCs w:val="30"/>
         </w:rPr>
-        <w:t xml:space="preserve">O que eu acho, como tem uma </w:t>
-      </w:r>
-      <w:proofErr w:type="gramStart"/>
-      <w:r>
-        <w:rPr>
-          <w:sz w:val="30"/>
-          <w:szCs w:val="30"/>
-        </w:rPr>
-        <w:t>semana..</w:t>
-      </w:r>
-      <w:proofErr w:type="gramEnd"/>
-      <w:r>
-        <w:rPr>
-          <w:sz w:val="30"/>
-          <w:szCs w:val="30"/>
-        </w:rPr>
-        <w:t xml:space="preserve"> Eu vejo você muito proativo ao contrário de mim</w:t>
+        <w:t>O que eu acho, como tem uma semana.. Eu vejo você muito proativo ao contrário de mim</w:t>
       </w:r>
     </w:p>
     <w:p>
@@ -8640,23 +8593,7 @@
           <w:sz w:val="30"/>
           <w:szCs w:val="30"/>
         </w:rPr>
-        <w:t xml:space="preserve">Que sou um pouco passivo, você está mais dedicado, quer conversar mais, quer dar suas </w:t>
-      </w:r>
-      <w:proofErr w:type="gramStart"/>
-      <w:r>
-        <w:rPr>
-          <w:sz w:val="30"/>
-          <w:szCs w:val="30"/>
-        </w:rPr>
-        <w:t>opiniões Acho</w:t>
-      </w:r>
-      <w:proofErr w:type="gramEnd"/>
-      <w:r>
-        <w:rPr>
-          <w:sz w:val="30"/>
-          <w:szCs w:val="30"/>
-        </w:rPr>
-        <w:t xml:space="preserve"> legal, é o que eu acho.</w:t>
+        <w:t>Que sou um pouco passivo, você está mais dedicado, quer conversar mais, quer dar suas opiniões Acho legal, é o que eu acho.</w:t>
       </w:r>
     </w:p>
     <w:p>

</xml_diff>